<commit_message>
Updated slides and added R script for IPS
</commit_message>
<xml_diff>
--- a/Course_slides/Slide outline.docx
+++ b/Course_slides/Slide outline.docx
@@ -487,8 +487,6 @@
             <w:r>
               <w:t>5</w:t>
             </w:r>
-            <w:bookmarkStart w:id="0" w:name="_GoBack"/>
-            <w:bookmarkEnd w:id="0"/>
             <w:r>
               <w:t xml:space="preserve"> min</w:t>
             </w:r>
@@ -1835,26 +1833,33 @@
                 <w:i/>
                 <w:color w:val="FF0000"/>
               </w:rPr>
-              <w:t>4-state models?</w:t>
-            </w:r>
-          </w:p>
-          <w:p>
-            <w:pPr>
-              <w:pStyle w:val="ListParagraph"/>
-              <w:numPr>
-                <w:ilvl w:val="0"/>
-                <w:numId w:val="1"/>
-              </w:numPr>
+              <w:t>3-</w:t>
+            </w:r>
+            <w:r>
               <w:rPr>
                 <w:i/>
                 <w:color w:val="FF0000"/>
               </w:rPr>
-            </w:pPr>
-            <w:r>
+              <w:t>state model</w:t>
+            </w:r>
+          </w:p>
+          <w:p>
+            <w:pPr>
+              <w:pStyle w:val="ListParagraph"/>
+              <w:numPr>
+                <w:ilvl w:val="0"/>
+                <w:numId w:val="1"/>
+              </w:numPr>
               <w:rPr>
                 <w:i/>
                 <w:color w:val="FF0000"/>
               </w:rPr>
+            </w:pPr>
+            <w:r>
+              <w:rPr>
+                <w:i/>
+                <w:color w:val="FF0000"/>
+              </w:rPr>
               <w:t>Interactive</w:t>
             </w:r>
             <w:r>
@@ -1864,6 +1869,7 @@
               </w:rPr>
               <w:t xml:space="preserve">; </w:t>
             </w:r>
+            <w:bookmarkStart w:id="0" w:name="_GoBack"/>
             <w:r>
               <w:rPr>
                 <w:i/>
@@ -1878,6 +1884,7 @@
               </w:rPr>
               <w:t>based on audience input</w:t>
             </w:r>
+            <w:bookmarkEnd w:id="0"/>
           </w:p>
         </w:tc>
         <w:tc>

</xml_diff>